<commit_message>
Initial Project 3 Layout
</commit_message>
<xml_diff>
--- a/Test case - UML - Lessons.docx
+++ b/Test case - UML - Lessons.docx
@@ -623,7 +623,46 @@
       </w:tr>
     </w:tbl>
     <w:p/>
-    <w:p/>
+    <w:p>
+      <w:r>
+        <w:lastRenderedPageBreak/>
+        <w:drawing>
+          <wp:inline distT="0" distB="0" distL="0" distR="0" wp14:anchorId="21745A2C" wp14:editId="0E093728">
+            <wp:extent cx="4906060" cy="5296639"/>
+            <wp:effectExtent l="0" t="0" r="8890" b="0"/>
+            <wp:docPr id="366495449" name="Picture 1" descr="A screenshot of a computer program&#10;&#10;AI-generated content may be incorrect."/>
+            <wp:cNvGraphicFramePr>
+              <a:graphicFrameLocks xmlns:a="http://schemas.openxmlformats.org/drawingml/2006/main" noChangeAspect="1"/>
+            </wp:cNvGraphicFramePr>
+            <a:graphic xmlns:a="http://schemas.openxmlformats.org/drawingml/2006/main">
+              <a:graphicData uri="http://schemas.openxmlformats.org/drawingml/2006/picture">
+                <pic:pic xmlns:pic="http://schemas.openxmlformats.org/drawingml/2006/picture">
+                  <pic:nvPicPr>
+                    <pic:cNvPr id="366495449" name="Picture 1" descr="A screenshot of a computer program&#10;&#10;AI-generated content may be incorrect."/>
+                    <pic:cNvPicPr/>
+                  </pic:nvPicPr>
+                  <pic:blipFill>
+                    <a:blip r:embed="rId4"/>
+                    <a:stretch>
+                      <a:fillRect/>
+                    </a:stretch>
+                  </pic:blipFill>
+                  <pic:spPr>
+                    <a:xfrm>
+                      <a:off x="0" y="0"/>
+                      <a:ext cx="4906060" cy="5296639"/>
+                    </a:xfrm>
+                    <a:prstGeom prst="rect">
+                      <a:avLst/>
+                    </a:prstGeom>
+                  </pic:spPr>
+                </pic:pic>
+              </a:graphicData>
+            </a:graphic>
+          </wp:inline>
+        </w:drawing>
+      </w:r>
+    </w:p>
     <w:p/>
     <w:p/>
     <w:p/>
@@ -686,13 +725,60 @@
           <w14:ligatures w14:val="none"/>
         </w:rPr>
         <w:br/>
-        <w:t xml:space="preserve">│                         </w:t>
-      </w:r>
-      <w:proofErr w:type="spellStart"/>
-      <w:r>
-        <w:rPr>
-          <w:rFonts w:ascii="Courier New" w:eastAsia="Times New Roman" w:hAnsi="Courier New" w:cs="Courier New"/>
-          <w:color w:val="BCBEC4"/>
+        <w:t>│                         BinaryTree                          │</w:t>
+      </w:r>
+      <w:r>
+        <w:rPr>
+          <w:rFonts w:ascii="Courier New" w:eastAsia="Times New Roman" w:hAnsi="Courier New" w:cs="Courier New"/>
+          <w:color w:val="BCBEC4"/>
+          <w:kern w:val="0"/>
+          <w:sz w:val="20"/>
+          <w:szCs w:val="20"/>
+          <w14:ligatures w14:val="none"/>
+        </w:rPr>
+        <w:br/>
+        <w:t>├─────────────────────────────────────────────────────────────┤</w:t>
+      </w:r>
+      <w:r>
+        <w:rPr>
+          <w:rFonts w:ascii="Courier New" w:eastAsia="Times New Roman" w:hAnsi="Courier New" w:cs="Courier New"/>
+          <w:color w:val="BCBEC4"/>
+          <w:kern w:val="0"/>
+          <w:sz w:val="20"/>
+          <w:szCs w:val="20"/>
+          <w14:ligatures w14:val="none"/>
+        </w:rPr>
+        <w:br/>
+        <w:t>│ - Node root                                                 │</w:t>
+      </w:r>
+      <w:r>
+        <w:rPr>
+          <w:rFonts w:ascii="Courier New" w:eastAsia="Times New Roman" w:hAnsi="Courier New" w:cs="Courier New"/>
+          <w:color w:val="BCBEC4"/>
+          <w:kern w:val="0"/>
+          <w:sz w:val="20"/>
+          <w:szCs w:val="20"/>
+          <w14:ligatures w14:val="none"/>
+        </w:rPr>
+        <w:br/>
+        <w:t>├─────────────────────────────────────────────────────────────┤</w:t>
+      </w:r>
+      <w:r>
+        <w:rPr>
+          <w:rFonts w:ascii="Courier New" w:eastAsia="Times New Roman" w:hAnsi="Courier New" w:cs="Courier New"/>
+          <w:color w:val="BCBEC4"/>
+          <w:kern w:val="0"/>
+          <w:sz w:val="20"/>
+          <w:szCs w:val="20"/>
+          <w14:ligatures w14:val="none"/>
+        </w:rPr>
+        <w:br/>
+        <w:t xml:space="preserve">│ + </w:t>
+      </w:r>
+      <w:r>
+        <w:rPr>
+          <w:rFonts w:ascii="Courier New" w:eastAsia="Times New Roman" w:hAnsi="Courier New" w:cs="Courier New"/>
+          <w:color w:val="56A8F5"/>
           <w:kern w:val="0"/>
           <w:sz w:val="20"/>
           <w:szCs w:val="20"/>
@@ -700,17 +786,275 @@
         </w:rPr>
         <w:t>BinaryTree</w:t>
       </w:r>
-      <w:proofErr w:type="spellEnd"/>
-      <w:r>
-        <w:rPr>
-          <w:rFonts w:ascii="Courier New" w:eastAsia="Times New Roman" w:hAnsi="Courier New" w:cs="Courier New"/>
-          <w:color w:val="BCBEC4"/>
-          <w:kern w:val="0"/>
-          <w:sz w:val="20"/>
-          <w:szCs w:val="20"/>
-          <w14:ligatures w14:val="none"/>
-        </w:rPr>
-        <w:t xml:space="preserve">                          │</w:t>
+      <w:r>
+        <w:rPr>
+          <w:rFonts w:ascii="Courier New" w:eastAsia="Times New Roman" w:hAnsi="Courier New" w:cs="Courier New"/>
+          <w:color w:val="BCBEC4"/>
+          <w:kern w:val="0"/>
+          <w:sz w:val="20"/>
+          <w:szCs w:val="20"/>
+          <w14:ligatures w14:val="none"/>
+        </w:rPr>
+        <w:t xml:space="preserve">(String) </w:t>
+      </w:r>
+      <w:r>
+        <w:rPr>
+          <w:rFonts w:ascii="Courier New" w:eastAsia="Times New Roman" w:hAnsi="Courier New" w:cs="Courier New"/>
+          <w:color w:val="CF8E6D"/>
+          <w:kern w:val="0"/>
+          <w:sz w:val="20"/>
+          <w:szCs w:val="20"/>
+          <w14:ligatures w14:val="none"/>
+        </w:rPr>
+        <w:t xml:space="preserve">throws </w:t>
+      </w:r>
+      <w:r>
+        <w:rPr>
+          <w:rFonts w:ascii="Courier New" w:eastAsia="Times New Roman" w:hAnsi="Courier New" w:cs="Courier New"/>
+          <w:color w:val="BCBEC4"/>
+          <w:kern w:val="0"/>
+          <w:sz w:val="20"/>
+          <w:szCs w:val="20"/>
+          <w14:ligatures w14:val="none"/>
+        </w:rPr>
+        <w:t>InvalidSyntaxException          │</w:t>
+      </w:r>
+      <w:r>
+        <w:rPr>
+          <w:rFonts w:ascii="Courier New" w:eastAsia="Times New Roman" w:hAnsi="Courier New" w:cs="Courier New"/>
+          <w:color w:val="BCBEC4"/>
+          <w:kern w:val="0"/>
+          <w:sz w:val="20"/>
+          <w:szCs w:val="20"/>
+          <w14:ligatures w14:val="none"/>
+        </w:rPr>
+        <w:br/>
+        <w:t xml:space="preserve">│ + </w:t>
+      </w:r>
+      <w:r>
+        <w:rPr>
+          <w:rFonts w:ascii="Courier New" w:eastAsia="Times New Roman" w:hAnsi="Courier New" w:cs="Courier New"/>
+          <w:color w:val="56A8F5"/>
+          <w:kern w:val="0"/>
+          <w:sz w:val="20"/>
+          <w:szCs w:val="20"/>
+          <w14:ligatures w14:val="none"/>
+        </w:rPr>
+        <w:t>BinaryTree</w:t>
+      </w:r>
+      <w:r>
+        <w:rPr>
+          <w:rFonts w:ascii="Courier New" w:eastAsia="Times New Roman" w:hAnsi="Courier New" w:cs="Courier New"/>
+          <w:color w:val="BCBEC4"/>
+          <w:kern w:val="0"/>
+          <w:sz w:val="20"/>
+          <w:szCs w:val="20"/>
+          <w14:ligatures w14:val="none"/>
+        </w:rPr>
+        <w:t>(List&lt;Integer&gt;)                                 │</w:t>
+      </w:r>
+      <w:r>
+        <w:rPr>
+          <w:rFonts w:ascii="Courier New" w:eastAsia="Times New Roman" w:hAnsi="Courier New" w:cs="Courier New"/>
+          <w:color w:val="BCBEC4"/>
+          <w:kern w:val="0"/>
+          <w:sz w:val="20"/>
+          <w:szCs w:val="20"/>
+          <w14:ligatures w14:val="none"/>
+        </w:rPr>
+        <w:br/>
+        <w:t xml:space="preserve">│ + String </w:t>
+      </w:r>
+      <w:r>
+        <w:rPr>
+          <w:rFonts w:ascii="Courier New" w:eastAsia="Times New Roman" w:hAnsi="Courier New" w:cs="Courier New"/>
+          <w:color w:val="56A8F5"/>
+          <w:kern w:val="0"/>
+          <w:sz w:val="20"/>
+          <w:szCs w:val="20"/>
+          <w14:ligatures w14:val="none"/>
+        </w:rPr>
+        <w:t>toIndentedString</w:t>
+      </w:r>
+      <w:r>
+        <w:rPr>
+          <w:rFonts w:ascii="Courier New" w:eastAsia="Times New Roman" w:hAnsi="Courier New" w:cs="Courier New"/>
+          <w:color w:val="BCBEC4"/>
+          <w:kern w:val="0"/>
+          <w:sz w:val="20"/>
+          <w:szCs w:val="20"/>
+          <w14:ligatures w14:val="none"/>
+        </w:rPr>
+        <w:t>()                                 │</w:t>
+      </w:r>
+      <w:r>
+        <w:rPr>
+          <w:rFonts w:ascii="Courier New" w:eastAsia="Times New Roman" w:hAnsi="Courier New" w:cs="Courier New"/>
+          <w:color w:val="BCBEC4"/>
+          <w:kern w:val="0"/>
+          <w:sz w:val="20"/>
+          <w:szCs w:val="20"/>
+          <w14:ligatures w14:val="none"/>
+        </w:rPr>
+        <w:br/>
+        <w:t xml:space="preserve">│ + </w:t>
+      </w:r>
+      <w:r>
+        <w:rPr>
+          <w:rFonts w:ascii="Courier New" w:eastAsia="Times New Roman" w:hAnsi="Courier New" w:cs="Courier New"/>
+          <w:color w:val="CF8E6D"/>
+          <w:kern w:val="0"/>
+          <w:sz w:val="20"/>
+          <w:szCs w:val="20"/>
+          <w14:ligatures w14:val="none"/>
+        </w:rPr>
+        <w:t xml:space="preserve">boolean </w:t>
+      </w:r>
+      <w:r>
+        <w:rPr>
+          <w:rFonts w:ascii="Courier New" w:eastAsia="Times New Roman" w:hAnsi="Courier New" w:cs="Courier New"/>
+          <w:color w:val="56A8F5"/>
+          <w:kern w:val="0"/>
+          <w:sz w:val="20"/>
+          <w:szCs w:val="20"/>
+          <w14:ligatures w14:val="none"/>
+        </w:rPr>
+        <w:t>isBST</w:t>
+      </w:r>
+      <w:r>
+        <w:rPr>
+          <w:rFonts w:ascii="Courier New" w:eastAsia="Times New Roman" w:hAnsi="Courier New" w:cs="Courier New"/>
+          <w:color w:val="BCBEC4"/>
+          <w:kern w:val="0"/>
+          <w:sz w:val="20"/>
+          <w:szCs w:val="20"/>
+          <w14:ligatures w14:val="none"/>
+        </w:rPr>
+        <w:t>()                                           │</w:t>
+      </w:r>
+      <w:r>
+        <w:rPr>
+          <w:rFonts w:ascii="Courier New" w:eastAsia="Times New Roman" w:hAnsi="Courier New" w:cs="Courier New"/>
+          <w:color w:val="BCBEC4"/>
+          <w:kern w:val="0"/>
+          <w:sz w:val="20"/>
+          <w:szCs w:val="20"/>
+          <w14:ligatures w14:val="none"/>
+        </w:rPr>
+        <w:br/>
+        <w:t xml:space="preserve">│ + </w:t>
+      </w:r>
+      <w:r>
+        <w:rPr>
+          <w:rFonts w:ascii="Courier New" w:eastAsia="Times New Roman" w:hAnsi="Courier New" w:cs="Courier New"/>
+          <w:color w:val="CF8E6D"/>
+          <w:kern w:val="0"/>
+          <w:sz w:val="20"/>
+          <w:szCs w:val="20"/>
+          <w14:ligatures w14:val="none"/>
+        </w:rPr>
+        <w:t xml:space="preserve">boolean </w:t>
+      </w:r>
+      <w:r>
+        <w:rPr>
+          <w:rFonts w:ascii="Courier New" w:eastAsia="Times New Roman" w:hAnsi="Courier New" w:cs="Courier New"/>
+          <w:color w:val="56A8F5"/>
+          <w:kern w:val="0"/>
+          <w:sz w:val="20"/>
+          <w:szCs w:val="20"/>
+          <w14:ligatures w14:val="none"/>
+        </w:rPr>
+        <w:t>isBalanced</w:t>
+      </w:r>
+      <w:r>
+        <w:rPr>
+          <w:rFonts w:ascii="Courier New" w:eastAsia="Times New Roman" w:hAnsi="Courier New" w:cs="Courier New"/>
+          <w:color w:val="BCBEC4"/>
+          <w:kern w:val="0"/>
+          <w:sz w:val="20"/>
+          <w:szCs w:val="20"/>
+          <w14:ligatures w14:val="none"/>
+        </w:rPr>
+        <w:t>()                                      │</w:t>
+      </w:r>
+      <w:r>
+        <w:rPr>
+          <w:rFonts w:ascii="Courier New" w:eastAsia="Times New Roman" w:hAnsi="Courier New" w:cs="Courier New"/>
+          <w:color w:val="BCBEC4"/>
+          <w:kern w:val="0"/>
+          <w:sz w:val="20"/>
+          <w:szCs w:val="20"/>
+          <w14:ligatures w14:val="none"/>
+        </w:rPr>
+        <w:br/>
+        <w:t xml:space="preserve">│ + </w:t>
+      </w:r>
+      <w:r>
+        <w:rPr>
+          <w:rFonts w:ascii="Courier New" w:eastAsia="Times New Roman" w:hAnsi="Courier New" w:cs="Courier New"/>
+          <w:color w:val="CF8E6D"/>
+          <w:kern w:val="0"/>
+          <w:sz w:val="20"/>
+          <w:szCs w:val="20"/>
+          <w14:ligatures w14:val="none"/>
+        </w:rPr>
+        <w:t xml:space="preserve">int </w:t>
+      </w:r>
+      <w:r>
+        <w:rPr>
+          <w:rFonts w:ascii="Courier New" w:eastAsia="Times New Roman" w:hAnsi="Courier New" w:cs="Courier New"/>
+          <w:color w:val="56A8F5"/>
+          <w:kern w:val="0"/>
+          <w:sz w:val="20"/>
+          <w:szCs w:val="20"/>
+          <w14:ligatures w14:val="none"/>
+        </w:rPr>
+        <w:t>getHeight</w:t>
+      </w:r>
+      <w:r>
+        <w:rPr>
+          <w:rFonts w:ascii="Courier New" w:eastAsia="Times New Roman" w:hAnsi="Courier New" w:cs="Courier New"/>
+          <w:color w:val="BCBEC4"/>
+          <w:kern w:val="0"/>
+          <w:sz w:val="20"/>
+          <w:szCs w:val="20"/>
+          <w14:ligatures w14:val="none"/>
+        </w:rPr>
+        <w:t>()                                           │</w:t>
+      </w:r>
+      <w:r>
+        <w:rPr>
+          <w:rFonts w:ascii="Courier New" w:eastAsia="Times New Roman" w:hAnsi="Courier New" w:cs="Courier New"/>
+          <w:color w:val="BCBEC4"/>
+          <w:kern w:val="0"/>
+          <w:sz w:val="20"/>
+          <w:szCs w:val="20"/>
+          <w14:ligatures w14:val="none"/>
+        </w:rPr>
+        <w:br/>
+        <w:t xml:space="preserve">│ + List&lt;Integer&gt; </w:t>
+      </w:r>
+      <w:r>
+        <w:rPr>
+          <w:rFonts w:ascii="Courier New" w:eastAsia="Times New Roman" w:hAnsi="Courier New" w:cs="Courier New"/>
+          <w:color w:val="56A8F5"/>
+          <w:kern w:val="0"/>
+          <w:sz w:val="20"/>
+          <w:szCs w:val="20"/>
+          <w14:ligatures w14:val="none"/>
+        </w:rPr>
+        <w:t>getValues</w:t>
+      </w:r>
+      <w:r>
+        <w:rPr>
+          <w:rFonts w:ascii="Courier New" w:eastAsia="Times New Roman" w:hAnsi="Courier New" w:cs="Courier New"/>
+          <w:color w:val="BCBEC4"/>
+          <w:kern w:val="0"/>
+          <w:sz w:val="20"/>
+          <w:szCs w:val="20"/>
+          <w14:ligatures w14:val="none"/>
+        </w:rPr>
+        <w:t>()                                 │</w:t>
       </w:r>
       <w:r>
         <w:rPr>
@@ -734,19 +1078,202 @@
           <w14:ligatures w14:val="none"/>
         </w:rPr>
         <w:br/>
-        <w:t>│ - Node root                                                 │</w:t>
-      </w:r>
-      <w:r>
-        <w:rPr>
-          <w:rFonts w:ascii="Courier New" w:eastAsia="Times New Roman" w:hAnsi="Courier New" w:cs="Courier New"/>
-          <w:color w:val="BCBEC4"/>
-          <w:kern w:val="0"/>
-          <w:sz w:val="20"/>
-          <w:szCs w:val="20"/>
-          <w14:ligatures w14:val="none"/>
-        </w:rPr>
-        <w:br/>
-        <w:t>├─────────────────────────────────────────────────────────────┤</w:t>
+        <w:t xml:space="preserve">│ ── </w:t>
+      </w:r>
+      <w:r>
+        <w:rPr>
+          <w:rFonts w:ascii="Courier New" w:eastAsia="Times New Roman" w:hAnsi="Courier New" w:cs="Courier New"/>
+          <w:color w:val="CF8E6D"/>
+          <w:kern w:val="0"/>
+          <w:sz w:val="20"/>
+          <w:szCs w:val="20"/>
+          <w14:ligatures w14:val="none"/>
+        </w:rPr>
+        <w:t xml:space="preserve">private static class </w:t>
+      </w:r>
+      <w:r>
+        <w:rPr>
+          <w:rFonts w:ascii="Courier New" w:eastAsia="Times New Roman" w:hAnsi="Courier New" w:cs="Courier New"/>
+          <w:color w:val="BCBEC4"/>
+          <w:kern w:val="0"/>
+          <w:sz w:val="20"/>
+          <w:szCs w:val="20"/>
+          <w14:ligatures w14:val="none"/>
+        </w:rPr>
+        <w:t>Node                                │</w:t>
+      </w:r>
+      <w:r>
+        <w:rPr>
+          <w:rFonts w:ascii="Courier New" w:eastAsia="Times New Roman" w:hAnsi="Courier New" w:cs="Courier New"/>
+          <w:color w:val="BCBEC4"/>
+          <w:kern w:val="0"/>
+          <w:sz w:val="20"/>
+          <w:szCs w:val="20"/>
+          <w14:ligatures w14:val="none"/>
+        </w:rPr>
+        <w:br/>
+        <w:t xml:space="preserve">│    - </w:t>
+      </w:r>
+      <w:r>
+        <w:rPr>
+          <w:rFonts w:ascii="Courier New" w:eastAsia="Times New Roman" w:hAnsi="Courier New" w:cs="Courier New"/>
+          <w:color w:val="CF8E6D"/>
+          <w:kern w:val="0"/>
+          <w:sz w:val="20"/>
+          <w:szCs w:val="20"/>
+          <w14:ligatures w14:val="none"/>
+        </w:rPr>
+        <w:t xml:space="preserve">int </w:t>
+      </w:r>
+      <w:r>
+        <w:rPr>
+          <w:rFonts w:ascii="Courier New" w:eastAsia="Times New Roman" w:hAnsi="Courier New" w:cs="Courier New"/>
+          <w:color w:val="BCBEC4"/>
+          <w:kern w:val="0"/>
+          <w:sz w:val="20"/>
+          <w:szCs w:val="20"/>
+          <w14:ligatures w14:val="none"/>
+        </w:rPr>
+        <w:t>value                                              │</w:t>
+      </w:r>
+      <w:r>
+        <w:rPr>
+          <w:rFonts w:ascii="Courier New" w:eastAsia="Times New Roman" w:hAnsi="Courier New" w:cs="Courier New"/>
+          <w:color w:val="BCBEC4"/>
+          <w:kern w:val="0"/>
+          <w:sz w:val="20"/>
+          <w:szCs w:val="20"/>
+          <w14:ligatures w14:val="none"/>
+        </w:rPr>
+        <w:br/>
+        <w:t xml:space="preserve">│    - Node </w:t>
+      </w:r>
+      <w:r>
+        <w:rPr>
+          <w:rFonts w:ascii="Courier New" w:eastAsia="Times New Roman" w:hAnsi="Courier New" w:cs="Courier New"/>
+          <w:color w:val="C77DBB"/>
+          <w:kern w:val="0"/>
+          <w:sz w:val="20"/>
+          <w:szCs w:val="20"/>
+          <w14:ligatures w14:val="none"/>
+        </w:rPr>
+        <w:t>left</w:t>
+      </w:r>
+      <w:r>
+        <w:rPr>
+          <w:rFonts w:ascii="Courier New" w:eastAsia="Times New Roman" w:hAnsi="Courier New" w:cs="Courier New"/>
+          <w:color w:val="BCBEC4"/>
+          <w:kern w:val="0"/>
+          <w:sz w:val="20"/>
+          <w:szCs w:val="20"/>
+          <w14:ligatures w14:val="none"/>
+        </w:rPr>
+        <w:t>, right                                       │</w:t>
+      </w:r>
+      <w:r>
+        <w:rPr>
+          <w:rFonts w:ascii="Courier New" w:eastAsia="Times New Roman" w:hAnsi="Courier New" w:cs="Courier New"/>
+          <w:color w:val="BCBEC4"/>
+          <w:kern w:val="0"/>
+          <w:sz w:val="20"/>
+          <w:szCs w:val="20"/>
+          <w14:ligatures w14:val="none"/>
+        </w:rPr>
+        <w:br/>
+        <w:t>└─────────────────────────────────────────────────────────────┘</w:t>
+      </w:r>
+      <w:r>
+        <w:rPr>
+          <w:rFonts w:ascii="Courier New" w:eastAsia="Times New Roman" w:hAnsi="Courier New" w:cs="Courier New"/>
+          <w:color w:val="BCBEC4"/>
+          <w:kern w:val="0"/>
+          <w:sz w:val="20"/>
+          <w:szCs w:val="20"/>
+          <w14:ligatures w14:val="none"/>
+        </w:rPr>
+        <w:br/>
+      </w:r>
+      <w:r>
+        <w:rPr>
+          <w:rFonts w:ascii="Courier New" w:eastAsia="Times New Roman" w:hAnsi="Courier New" w:cs="Courier New"/>
+          <w:color w:val="BCBEC4"/>
+          <w:kern w:val="0"/>
+          <w:sz w:val="20"/>
+          <w:szCs w:val="20"/>
+          <w14:ligatures w14:val="none"/>
+        </w:rPr>
+        <w:br/>
+        <w:t>┌──────────────────────────────────┐</w:t>
+      </w:r>
+      <w:r>
+        <w:rPr>
+          <w:rFonts w:ascii="Courier New" w:eastAsia="Times New Roman" w:hAnsi="Courier New" w:cs="Courier New"/>
+          <w:color w:val="BCBEC4"/>
+          <w:kern w:val="0"/>
+          <w:sz w:val="20"/>
+          <w:szCs w:val="20"/>
+          <w14:ligatures w14:val="none"/>
+        </w:rPr>
+        <w:br/>
+        <w:t>│    InvalidSyntaxException        │</w:t>
+      </w:r>
+      <w:r>
+        <w:rPr>
+          <w:rFonts w:ascii="Courier New" w:eastAsia="Times New Roman" w:hAnsi="Courier New" w:cs="Courier New"/>
+          <w:color w:val="BCBEC4"/>
+          <w:kern w:val="0"/>
+          <w:sz w:val="20"/>
+          <w:szCs w:val="20"/>
+          <w14:ligatures w14:val="none"/>
+        </w:rPr>
+        <w:br/>
+        <w:t>├──────────────────────────────────┤</w:t>
+      </w:r>
+      <w:r>
+        <w:rPr>
+          <w:rFonts w:ascii="Courier New" w:eastAsia="Times New Roman" w:hAnsi="Courier New" w:cs="Courier New"/>
+          <w:color w:val="BCBEC4"/>
+          <w:kern w:val="0"/>
+          <w:sz w:val="20"/>
+          <w:szCs w:val="20"/>
+          <w14:ligatures w14:val="none"/>
+        </w:rPr>
+        <w:br/>
+        <w:t xml:space="preserve">│ </w:t>
+      </w:r>
+      <w:r>
+        <w:rPr>
+          <w:rFonts w:ascii="Courier New" w:eastAsia="Times New Roman" w:hAnsi="Courier New" w:cs="Courier New"/>
+          <w:color w:val="CF8E6D"/>
+          <w:kern w:val="0"/>
+          <w:sz w:val="20"/>
+          <w:szCs w:val="20"/>
+          <w14:ligatures w14:val="none"/>
+        </w:rPr>
+        <w:t xml:space="preserve">extends </w:t>
+      </w:r>
+      <w:r>
+        <w:rPr>
+          <w:rFonts w:ascii="Courier New" w:eastAsia="Times New Roman" w:hAnsi="Courier New" w:cs="Courier New"/>
+          <w:color w:val="BCBEC4"/>
+          <w:kern w:val="0"/>
+          <w:sz w:val="20"/>
+          <w:szCs w:val="20"/>
+          <w14:ligatures w14:val="none"/>
+        </w:rPr>
+        <w:t>Exception                │</w:t>
+      </w:r>
+      <w:r>
+        <w:rPr>
+          <w:rFonts w:ascii="Courier New" w:eastAsia="Times New Roman" w:hAnsi="Courier New" w:cs="Courier New"/>
+          <w:color w:val="BCBEC4"/>
+          <w:kern w:val="0"/>
+          <w:sz w:val="20"/>
+          <w:szCs w:val="20"/>
+          <w14:ligatures w14:val="none"/>
+        </w:rPr>
+        <w:br/>
+        <w:t>├──────────────────────────────────┤</w:t>
       </w:r>
       <w:r>
         <w:rPr>
@@ -760,7 +1287,6 @@
         <w:br/>
         <w:t xml:space="preserve">│ + </w:t>
       </w:r>
-      <w:proofErr w:type="spellStart"/>
       <w:r>
         <w:rPr>
           <w:rFonts w:ascii="Courier New" w:eastAsia="Times New Roman" w:hAnsi="Courier New" w:cs="Courier New"/>
@@ -770,598 +1296,8 @@
           <w:szCs w:val="20"/>
           <w14:ligatures w14:val="none"/>
         </w:rPr>
-        <w:t>BinaryTree</w:t>
-      </w:r>
-      <w:proofErr w:type="spellEnd"/>
-      <w:r>
-        <w:rPr>
-          <w:rFonts w:ascii="Courier New" w:eastAsia="Times New Roman" w:hAnsi="Courier New" w:cs="Courier New"/>
-          <w:color w:val="BCBEC4"/>
-          <w:kern w:val="0"/>
-          <w:sz w:val="20"/>
-          <w:szCs w:val="20"/>
-          <w14:ligatures w14:val="none"/>
-        </w:rPr>
-        <w:t xml:space="preserve">(String) </w:t>
-      </w:r>
-      <w:r>
-        <w:rPr>
-          <w:rFonts w:ascii="Courier New" w:eastAsia="Times New Roman" w:hAnsi="Courier New" w:cs="Courier New"/>
-          <w:color w:val="CF8E6D"/>
-          <w:kern w:val="0"/>
-          <w:sz w:val="20"/>
-          <w:szCs w:val="20"/>
-          <w14:ligatures w14:val="none"/>
-        </w:rPr>
-        <w:t xml:space="preserve">throws </w:t>
-      </w:r>
-      <w:proofErr w:type="spellStart"/>
-      <w:r>
-        <w:rPr>
-          <w:rFonts w:ascii="Courier New" w:eastAsia="Times New Roman" w:hAnsi="Courier New" w:cs="Courier New"/>
-          <w:color w:val="BCBEC4"/>
-          <w:kern w:val="0"/>
-          <w:sz w:val="20"/>
-          <w:szCs w:val="20"/>
-          <w14:ligatures w14:val="none"/>
-        </w:rPr>
         <w:t>InvalidSyntaxException</w:t>
       </w:r>
-      <w:proofErr w:type="spellEnd"/>
-      <w:r>
-        <w:rPr>
-          <w:rFonts w:ascii="Courier New" w:eastAsia="Times New Roman" w:hAnsi="Courier New" w:cs="Courier New"/>
-          <w:color w:val="BCBEC4"/>
-          <w:kern w:val="0"/>
-          <w:sz w:val="20"/>
-          <w:szCs w:val="20"/>
-          <w14:ligatures w14:val="none"/>
-        </w:rPr>
-        <w:t xml:space="preserve">          │</w:t>
-      </w:r>
-      <w:r>
-        <w:rPr>
-          <w:rFonts w:ascii="Courier New" w:eastAsia="Times New Roman" w:hAnsi="Courier New" w:cs="Courier New"/>
-          <w:color w:val="BCBEC4"/>
-          <w:kern w:val="0"/>
-          <w:sz w:val="20"/>
-          <w:szCs w:val="20"/>
-          <w14:ligatures w14:val="none"/>
-        </w:rPr>
-        <w:br/>
-        <w:t xml:space="preserve">│ + </w:t>
-      </w:r>
-      <w:proofErr w:type="spellStart"/>
-      <w:r>
-        <w:rPr>
-          <w:rFonts w:ascii="Courier New" w:eastAsia="Times New Roman" w:hAnsi="Courier New" w:cs="Courier New"/>
-          <w:color w:val="56A8F5"/>
-          <w:kern w:val="0"/>
-          <w:sz w:val="20"/>
-          <w:szCs w:val="20"/>
-          <w14:ligatures w14:val="none"/>
-        </w:rPr>
-        <w:t>BinaryTree</w:t>
-      </w:r>
-      <w:proofErr w:type="spellEnd"/>
-      <w:r>
-        <w:rPr>
-          <w:rFonts w:ascii="Courier New" w:eastAsia="Times New Roman" w:hAnsi="Courier New" w:cs="Courier New"/>
-          <w:color w:val="BCBEC4"/>
-          <w:kern w:val="0"/>
-          <w:sz w:val="20"/>
-          <w:szCs w:val="20"/>
-          <w14:ligatures w14:val="none"/>
-        </w:rPr>
-        <w:t>(List&lt;Integer&gt;)                                 │</w:t>
-      </w:r>
-      <w:r>
-        <w:rPr>
-          <w:rFonts w:ascii="Courier New" w:eastAsia="Times New Roman" w:hAnsi="Courier New" w:cs="Courier New"/>
-          <w:color w:val="BCBEC4"/>
-          <w:kern w:val="0"/>
-          <w:sz w:val="20"/>
-          <w:szCs w:val="20"/>
-          <w14:ligatures w14:val="none"/>
-        </w:rPr>
-        <w:br/>
-        <w:t xml:space="preserve">│ + String </w:t>
-      </w:r>
-      <w:proofErr w:type="spellStart"/>
-      <w:r>
-        <w:rPr>
-          <w:rFonts w:ascii="Courier New" w:eastAsia="Times New Roman" w:hAnsi="Courier New" w:cs="Courier New"/>
-          <w:color w:val="56A8F5"/>
-          <w:kern w:val="0"/>
-          <w:sz w:val="20"/>
-          <w:szCs w:val="20"/>
-          <w14:ligatures w14:val="none"/>
-        </w:rPr>
-        <w:t>toIndentedString</w:t>
-      </w:r>
-      <w:proofErr w:type="spellEnd"/>
-      <w:r>
-        <w:rPr>
-          <w:rFonts w:ascii="Courier New" w:eastAsia="Times New Roman" w:hAnsi="Courier New" w:cs="Courier New"/>
-          <w:color w:val="BCBEC4"/>
-          <w:kern w:val="0"/>
-          <w:sz w:val="20"/>
-          <w:szCs w:val="20"/>
-          <w14:ligatures w14:val="none"/>
-        </w:rPr>
-        <w:t>()                                 │</w:t>
-      </w:r>
-      <w:r>
-        <w:rPr>
-          <w:rFonts w:ascii="Courier New" w:eastAsia="Times New Roman" w:hAnsi="Courier New" w:cs="Courier New"/>
-          <w:color w:val="BCBEC4"/>
-          <w:kern w:val="0"/>
-          <w:sz w:val="20"/>
-          <w:szCs w:val="20"/>
-          <w14:ligatures w14:val="none"/>
-        </w:rPr>
-        <w:br/>
-        <w:t xml:space="preserve">│ + </w:t>
-      </w:r>
-      <w:proofErr w:type="spellStart"/>
-      <w:r>
-        <w:rPr>
-          <w:rFonts w:ascii="Courier New" w:eastAsia="Times New Roman" w:hAnsi="Courier New" w:cs="Courier New"/>
-          <w:color w:val="CF8E6D"/>
-          <w:kern w:val="0"/>
-          <w:sz w:val="20"/>
-          <w:szCs w:val="20"/>
-          <w14:ligatures w14:val="none"/>
-        </w:rPr>
-        <w:t>boolean</w:t>
-      </w:r>
-      <w:proofErr w:type="spellEnd"/>
-      <w:r>
-        <w:rPr>
-          <w:rFonts w:ascii="Courier New" w:eastAsia="Times New Roman" w:hAnsi="Courier New" w:cs="Courier New"/>
-          <w:color w:val="CF8E6D"/>
-          <w:kern w:val="0"/>
-          <w:sz w:val="20"/>
-          <w:szCs w:val="20"/>
-          <w14:ligatures w14:val="none"/>
-        </w:rPr>
-        <w:t xml:space="preserve"> </w:t>
-      </w:r>
-      <w:proofErr w:type="spellStart"/>
-      <w:r>
-        <w:rPr>
-          <w:rFonts w:ascii="Courier New" w:eastAsia="Times New Roman" w:hAnsi="Courier New" w:cs="Courier New"/>
-          <w:color w:val="56A8F5"/>
-          <w:kern w:val="0"/>
-          <w:sz w:val="20"/>
-          <w:szCs w:val="20"/>
-          <w14:ligatures w14:val="none"/>
-        </w:rPr>
-        <w:t>isBST</w:t>
-      </w:r>
-      <w:proofErr w:type="spellEnd"/>
-      <w:r>
-        <w:rPr>
-          <w:rFonts w:ascii="Courier New" w:eastAsia="Times New Roman" w:hAnsi="Courier New" w:cs="Courier New"/>
-          <w:color w:val="BCBEC4"/>
-          <w:kern w:val="0"/>
-          <w:sz w:val="20"/>
-          <w:szCs w:val="20"/>
-          <w14:ligatures w14:val="none"/>
-        </w:rPr>
-        <w:t>()                                           │</w:t>
-      </w:r>
-      <w:r>
-        <w:rPr>
-          <w:rFonts w:ascii="Courier New" w:eastAsia="Times New Roman" w:hAnsi="Courier New" w:cs="Courier New"/>
-          <w:color w:val="BCBEC4"/>
-          <w:kern w:val="0"/>
-          <w:sz w:val="20"/>
-          <w:szCs w:val="20"/>
-          <w14:ligatures w14:val="none"/>
-        </w:rPr>
-        <w:br/>
-        <w:t xml:space="preserve">│ + </w:t>
-      </w:r>
-      <w:proofErr w:type="spellStart"/>
-      <w:r>
-        <w:rPr>
-          <w:rFonts w:ascii="Courier New" w:eastAsia="Times New Roman" w:hAnsi="Courier New" w:cs="Courier New"/>
-          <w:color w:val="CF8E6D"/>
-          <w:kern w:val="0"/>
-          <w:sz w:val="20"/>
-          <w:szCs w:val="20"/>
-          <w14:ligatures w14:val="none"/>
-        </w:rPr>
-        <w:t>boolean</w:t>
-      </w:r>
-      <w:proofErr w:type="spellEnd"/>
-      <w:r>
-        <w:rPr>
-          <w:rFonts w:ascii="Courier New" w:eastAsia="Times New Roman" w:hAnsi="Courier New" w:cs="Courier New"/>
-          <w:color w:val="CF8E6D"/>
-          <w:kern w:val="0"/>
-          <w:sz w:val="20"/>
-          <w:szCs w:val="20"/>
-          <w14:ligatures w14:val="none"/>
-        </w:rPr>
-        <w:t xml:space="preserve"> </w:t>
-      </w:r>
-      <w:proofErr w:type="spellStart"/>
-      <w:r>
-        <w:rPr>
-          <w:rFonts w:ascii="Courier New" w:eastAsia="Times New Roman" w:hAnsi="Courier New" w:cs="Courier New"/>
-          <w:color w:val="56A8F5"/>
-          <w:kern w:val="0"/>
-          <w:sz w:val="20"/>
-          <w:szCs w:val="20"/>
-          <w14:ligatures w14:val="none"/>
-        </w:rPr>
-        <w:t>isBalanced</w:t>
-      </w:r>
-      <w:proofErr w:type="spellEnd"/>
-      <w:r>
-        <w:rPr>
-          <w:rFonts w:ascii="Courier New" w:eastAsia="Times New Roman" w:hAnsi="Courier New" w:cs="Courier New"/>
-          <w:color w:val="BCBEC4"/>
-          <w:kern w:val="0"/>
-          <w:sz w:val="20"/>
-          <w:szCs w:val="20"/>
-          <w14:ligatures w14:val="none"/>
-        </w:rPr>
-        <w:t>()                                      │</w:t>
-      </w:r>
-      <w:r>
-        <w:rPr>
-          <w:rFonts w:ascii="Courier New" w:eastAsia="Times New Roman" w:hAnsi="Courier New" w:cs="Courier New"/>
-          <w:color w:val="BCBEC4"/>
-          <w:kern w:val="0"/>
-          <w:sz w:val="20"/>
-          <w:szCs w:val="20"/>
-          <w14:ligatures w14:val="none"/>
-        </w:rPr>
-        <w:br/>
-        <w:t xml:space="preserve">│ + </w:t>
-      </w:r>
-      <w:r>
-        <w:rPr>
-          <w:rFonts w:ascii="Courier New" w:eastAsia="Times New Roman" w:hAnsi="Courier New" w:cs="Courier New"/>
-          <w:color w:val="CF8E6D"/>
-          <w:kern w:val="0"/>
-          <w:sz w:val="20"/>
-          <w:szCs w:val="20"/>
-          <w14:ligatures w14:val="none"/>
-        </w:rPr>
-        <w:t xml:space="preserve">int </w:t>
-      </w:r>
-      <w:proofErr w:type="spellStart"/>
-      <w:r>
-        <w:rPr>
-          <w:rFonts w:ascii="Courier New" w:eastAsia="Times New Roman" w:hAnsi="Courier New" w:cs="Courier New"/>
-          <w:color w:val="56A8F5"/>
-          <w:kern w:val="0"/>
-          <w:sz w:val="20"/>
-          <w:szCs w:val="20"/>
-          <w14:ligatures w14:val="none"/>
-        </w:rPr>
-        <w:t>getHeight</w:t>
-      </w:r>
-      <w:proofErr w:type="spellEnd"/>
-      <w:r>
-        <w:rPr>
-          <w:rFonts w:ascii="Courier New" w:eastAsia="Times New Roman" w:hAnsi="Courier New" w:cs="Courier New"/>
-          <w:color w:val="BCBEC4"/>
-          <w:kern w:val="0"/>
-          <w:sz w:val="20"/>
-          <w:szCs w:val="20"/>
-          <w14:ligatures w14:val="none"/>
-        </w:rPr>
-        <w:t>()                                           │</w:t>
-      </w:r>
-      <w:r>
-        <w:rPr>
-          <w:rFonts w:ascii="Courier New" w:eastAsia="Times New Roman" w:hAnsi="Courier New" w:cs="Courier New"/>
-          <w:color w:val="BCBEC4"/>
-          <w:kern w:val="0"/>
-          <w:sz w:val="20"/>
-          <w:szCs w:val="20"/>
-          <w14:ligatures w14:val="none"/>
-        </w:rPr>
-        <w:br/>
-        <w:t xml:space="preserve">│ + List&lt;Integer&gt; </w:t>
-      </w:r>
-      <w:proofErr w:type="spellStart"/>
-      <w:r>
-        <w:rPr>
-          <w:rFonts w:ascii="Courier New" w:eastAsia="Times New Roman" w:hAnsi="Courier New" w:cs="Courier New"/>
-          <w:color w:val="56A8F5"/>
-          <w:kern w:val="0"/>
-          <w:sz w:val="20"/>
-          <w:szCs w:val="20"/>
-          <w14:ligatures w14:val="none"/>
-        </w:rPr>
-        <w:t>getValues</w:t>
-      </w:r>
-      <w:proofErr w:type="spellEnd"/>
-      <w:r>
-        <w:rPr>
-          <w:rFonts w:ascii="Courier New" w:eastAsia="Times New Roman" w:hAnsi="Courier New" w:cs="Courier New"/>
-          <w:color w:val="BCBEC4"/>
-          <w:kern w:val="0"/>
-          <w:sz w:val="20"/>
-          <w:szCs w:val="20"/>
-          <w14:ligatures w14:val="none"/>
-        </w:rPr>
-        <w:t>()                                 │</w:t>
-      </w:r>
-      <w:r>
-        <w:rPr>
-          <w:rFonts w:ascii="Courier New" w:eastAsia="Times New Roman" w:hAnsi="Courier New" w:cs="Courier New"/>
-          <w:color w:val="BCBEC4"/>
-          <w:kern w:val="0"/>
-          <w:sz w:val="20"/>
-          <w:szCs w:val="20"/>
-          <w14:ligatures w14:val="none"/>
-        </w:rPr>
-        <w:br/>
-        <w:t>├─────────────────────────────────────────────────────────────┤</w:t>
-      </w:r>
-      <w:r>
-        <w:rPr>
-          <w:rFonts w:ascii="Courier New" w:eastAsia="Times New Roman" w:hAnsi="Courier New" w:cs="Courier New"/>
-          <w:color w:val="BCBEC4"/>
-          <w:kern w:val="0"/>
-          <w:sz w:val="20"/>
-          <w:szCs w:val="20"/>
-          <w14:ligatures w14:val="none"/>
-        </w:rPr>
-        <w:br/>
-        <w:t xml:space="preserve">│ ── </w:t>
-      </w:r>
-      <w:r>
-        <w:rPr>
-          <w:rFonts w:ascii="Courier New" w:eastAsia="Times New Roman" w:hAnsi="Courier New" w:cs="Courier New"/>
-          <w:color w:val="CF8E6D"/>
-          <w:kern w:val="0"/>
-          <w:sz w:val="20"/>
-          <w:szCs w:val="20"/>
-          <w14:ligatures w14:val="none"/>
-        </w:rPr>
-        <w:t xml:space="preserve">private static class </w:t>
-      </w:r>
-      <w:r>
-        <w:rPr>
-          <w:rFonts w:ascii="Courier New" w:eastAsia="Times New Roman" w:hAnsi="Courier New" w:cs="Courier New"/>
-          <w:color w:val="BCBEC4"/>
-          <w:kern w:val="0"/>
-          <w:sz w:val="20"/>
-          <w:szCs w:val="20"/>
-          <w14:ligatures w14:val="none"/>
-        </w:rPr>
-        <w:t>Node                                │</w:t>
-      </w:r>
-      <w:r>
-        <w:rPr>
-          <w:rFonts w:ascii="Courier New" w:eastAsia="Times New Roman" w:hAnsi="Courier New" w:cs="Courier New"/>
-          <w:color w:val="BCBEC4"/>
-          <w:kern w:val="0"/>
-          <w:sz w:val="20"/>
-          <w:szCs w:val="20"/>
-          <w14:ligatures w14:val="none"/>
-        </w:rPr>
-        <w:br/>
-        <w:t xml:space="preserve">│    - </w:t>
-      </w:r>
-      <w:r>
-        <w:rPr>
-          <w:rFonts w:ascii="Courier New" w:eastAsia="Times New Roman" w:hAnsi="Courier New" w:cs="Courier New"/>
-          <w:color w:val="CF8E6D"/>
-          <w:kern w:val="0"/>
-          <w:sz w:val="20"/>
-          <w:szCs w:val="20"/>
-          <w14:ligatures w14:val="none"/>
-        </w:rPr>
-        <w:t xml:space="preserve">int </w:t>
-      </w:r>
-      <w:r>
-        <w:rPr>
-          <w:rFonts w:ascii="Courier New" w:eastAsia="Times New Roman" w:hAnsi="Courier New" w:cs="Courier New"/>
-          <w:color w:val="BCBEC4"/>
-          <w:kern w:val="0"/>
-          <w:sz w:val="20"/>
-          <w:szCs w:val="20"/>
-          <w14:ligatures w14:val="none"/>
-        </w:rPr>
-        <w:t>value                                              │</w:t>
-      </w:r>
-      <w:r>
-        <w:rPr>
-          <w:rFonts w:ascii="Courier New" w:eastAsia="Times New Roman" w:hAnsi="Courier New" w:cs="Courier New"/>
-          <w:color w:val="BCBEC4"/>
-          <w:kern w:val="0"/>
-          <w:sz w:val="20"/>
-          <w:szCs w:val="20"/>
-          <w14:ligatures w14:val="none"/>
-        </w:rPr>
-        <w:br/>
-        <w:t xml:space="preserve">│    - Node </w:t>
-      </w:r>
-      <w:r>
-        <w:rPr>
-          <w:rFonts w:ascii="Courier New" w:eastAsia="Times New Roman" w:hAnsi="Courier New" w:cs="Courier New"/>
-          <w:color w:val="C77DBB"/>
-          <w:kern w:val="0"/>
-          <w:sz w:val="20"/>
-          <w:szCs w:val="20"/>
-          <w14:ligatures w14:val="none"/>
-        </w:rPr>
-        <w:t>left</w:t>
-      </w:r>
-      <w:r>
-        <w:rPr>
-          <w:rFonts w:ascii="Courier New" w:eastAsia="Times New Roman" w:hAnsi="Courier New" w:cs="Courier New"/>
-          <w:color w:val="BCBEC4"/>
-          <w:kern w:val="0"/>
-          <w:sz w:val="20"/>
-          <w:szCs w:val="20"/>
-          <w14:ligatures w14:val="none"/>
-        </w:rPr>
-        <w:t>, right                                       │</w:t>
-      </w:r>
-      <w:r>
-        <w:rPr>
-          <w:rFonts w:ascii="Courier New" w:eastAsia="Times New Roman" w:hAnsi="Courier New" w:cs="Courier New"/>
-          <w:color w:val="BCBEC4"/>
-          <w:kern w:val="0"/>
-          <w:sz w:val="20"/>
-          <w:szCs w:val="20"/>
-          <w14:ligatures w14:val="none"/>
-        </w:rPr>
-        <w:br/>
-        <w:t>└─────────────────────────────────────────────────────────────┘</w:t>
-      </w:r>
-      <w:r>
-        <w:rPr>
-          <w:rFonts w:ascii="Courier New" w:eastAsia="Times New Roman" w:hAnsi="Courier New" w:cs="Courier New"/>
-          <w:color w:val="BCBEC4"/>
-          <w:kern w:val="0"/>
-          <w:sz w:val="20"/>
-          <w:szCs w:val="20"/>
-          <w14:ligatures w14:val="none"/>
-        </w:rPr>
-        <w:br/>
-      </w:r>
-      <w:r>
-        <w:rPr>
-          <w:rFonts w:ascii="Courier New" w:eastAsia="Times New Roman" w:hAnsi="Courier New" w:cs="Courier New"/>
-          <w:color w:val="BCBEC4"/>
-          <w:kern w:val="0"/>
-          <w:sz w:val="20"/>
-          <w:szCs w:val="20"/>
-          <w14:ligatures w14:val="none"/>
-        </w:rPr>
-        <w:br/>
-        <w:t>┌──────────────────────────────────┐</w:t>
-      </w:r>
-      <w:r>
-        <w:rPr>
-          <w:rFonts w:ascii="Courier New" w:eastAsia="Times New Roman" w:hAnsi="Courier New" w:cs="Courier New"/>
-          <w:color w:val="BCBEC4"/>
-          <w:kern w:val="0"/>
-          <w:sz w:val="20"/>
-          <w:szCs w:val="20"/>
-          <w14:ligatures w14:val="none"/>
-        </w:rPr>
-        <w:br/>
-        <w:t xml:space="preserve">│    </w:t>
-      </w:r>
-      <w:proofErr w:type="spellStart"/>
-      <w:r>
-        <w:rPr>
-          <w:rFonts w:ascii="Courier New" w:eastAsia="Times New Roman" w:hAnsi="Courier New" w:cs="Courier New"/>
-          <w:color w:val="BCBEC4"/>
-          <w:kern w:val="0"/>
-          <w:sz w:val="20"/>
-          <w:szCs w:val="20"/>
-          <w14:ligatures w14:val="none"/>
-        </w:rPr>
-        <w:t>InvalidSyntaxException</w:t>
-      </w:r>
-      <w:proofErr w:type="spellEnd"/>
-      <w:r>
-        <w:rPr>
-          <w:rFonts w:ascii="Courier New" w:eastAsia="Times New Roman" w:hAnsi="Courier New" w:cs="Courier New"/>
-          <w:color w:val="BCBEC4"/>
-          <w:kern w:val="0"/>
-          <w:sz w:val="20"/>
-          <w:szCs w:val="20"/>
-          <w14:ligatures w14:val="none"/>
-        </w:rPr>
-        <w:t xml:space="preserve">        │</w:t>
-      </w:r>
-      <w:r>
-        <w:rPr>
-          <w:rFonts w:ascii="Courier New" w:eastAsia="Times New Roman" w:hAnsi="Courier New" w:cs="Courier New"/>
-          <w:color w:val="BCBEC4"/>
-          <w:kern w:val="0"/>
-          <w:sz w:val="20"/>
-          <w:szCs w:val="20"/>
-          <w14:ligatures w14:val="none"/>
-        </w:rPr>
-        <w:br/>
-        <w:t>├──────────────────────────────────┤</w:t>
-      </w:r>
-      <w:r>
-        <w:rPr>
-          <w:rFonts w:ascii="Courier New" w:eastAsia="Times New Roman" w:hAnsi="Courier New" w:cs="Courier New"/>
-          <w:color w:val="BCBEC4"/>
-          <w:kern w:val="0"/>
-          <w:sz w:val="20"/>
-          <w:szCs w:val="20"/>
-          <w14:ligatures w14:val="none"/>
-        </w:rPr>
-        <w:br/>
-        <w:t xml:space="preserve">│ </w:t>
-      </w:r>
-      <w:r>
-        <w:rPr>
-          <w:rFonts w:ascii="Courier New" w:eastAsia="Times New Roman" w:hAnsi="Courier New" w:cs="Courier New"/>
-          <w:color w:val="CF8E6D"/>
-          <w:kern w:val="0"/>
-          <w:sz w:val="20"/>
-          <w:szCs w:val="20"/>
-          <w14:ligatures w14:val="none"/>
-        </w:rPr>
-        <w:t xml:space="preserve">extends </w:t>
-      </w:r>
-      <w:r>
-        <w:rPr>
-          <w:rFonts w:ascii="Courier New" w:eastAsia="Times New Roman" w:hAnsi="Courier New" w:cs="Courier New"/>
-          <w:color w:val="BCBEC4"/>
-          <w:kern w:val="0"/>
-          <w:sz w:val="20"/>
-          <w:szCs w:val="20"/>
-          <w14:ligatures w14:val="none"/>
-        </w:rPr>
-        <w:t>Exception                │</w:t>
-      </w:r>
-      <w:r>
-        <w:rPr>
-          <w:rFonts w:ascii="Courier New" w:eastAsia="Times New Roman" w:hAnsi="Courier New" w:cs="Courier New"/>
-          <w:color w:val="BCBEC4"/>
-          <w:kern w:val="0"/>
-          <w:sz w:val="20"/>
-          <w:szCs w:val="20"/>
-          <w14:ligatures w14:val="none"/>
-        </w:rPr>
-        <w:br/>
-        <w:t>├──────────────────────────────────┤</w:t>
-      </w:r>
-      <w:r>
-        <w:rPr>
-          <w:rFonts w:ascii="Courier New" w:eastAsia="Times New Roman" w:hAnsi="Courier New" w:cs="Courier New"/>
-          <w:color w:val="BCBEC4"/>
-          <w:kern w:val="0"/>
-          <w:sz w:val="20"/>
-          <w:szCs w:val="20"/>
-          <w14:ligatures w14:val="none"/>
-        </w:rPr>
-        <w:br/>
-        <w:t xml:space="preserve">│ + </w:t>
-      </w:r>
-      <w:proofErr w:type="spellStart"/>
-      <w:r>
-        <w:rPr>
-          <w:rFonts w:ascii="Courier New" w:eastAsia="Times New Roman" w:hAnsi="Courier New" w:cs="Courier New"/>
-          <w:color w:val="56A8F5"/>
-          <w:kern w:val="0"/>
-          <w:sz w:val="20"/>
-          <w:szCs w:val="20"/>
-          <w14:ligatures w14:val="none"/>
-        </w:rPr>
-        <w:t>InvalidSyntaxException</w:t>
-      </w:r>
-      <w:proofErr w:type="spellEnd"/>
       <w:r>
         <w:rPr>
           <w:rFonts w:ascii="Courier New" w:eastAsia="Times New Roman" w:hAnsi="Courier New" w:cs="Courier New"/>

</xml_diff>